<commit_message>
Finish Projects section and Add Skills/Footer sections
</commit_message>
<xml_diff>
--- a/src/assets/Resume.docx
+++ b/src/assets/Resume.docx
@@ -261,7 +261,6 @@
         <w:t xml:space="preserve"> </w:t>
       </w:r>
       <w:hyperlink r:id="rId11">
-        <w:proofErr w:type="spellStart"/>
         <w:r>
           <w:rPr>
             <w:rStyle w:val="Hyperlink"/>
@@ -269,7 +268,6 @@
           </w:rPr>
           <w:t>IgorDGomes</w:t>
         </w:r>
-        <w:proofErr w:type="spellEnd"/>
       </w:hyperlink>
       <w:r>
         <w:rPr>
@@ -336,7 +334,6 @@
         <w:t xml:space="preserve"> </w:t>
       </w:r>
       <w:hyperlink r:id="rId13">
-        <w:proofErr w:type="spellStart"/>
         <w:r>
           <w:rPr>
             <w:rStyle w:val="Hyperlink"/>
@@ -344,7 +341,6 @@
           </w:rPr>
           <w:t>Igordgomes</w:t>
         </w:r>
-        <w:proofErr w:type="spellEnd"/>
       </w:hyperlink>
     </w:p>
     <w:p>
@@ -394,7 +390,7 @@
           <w:color w:val="000000" w:themeColor="text1"/>
           <w:lang w:val="en-US"/>
         </w:rPr>
-        <w:t xml:space="preserve">Dedicated, ambitious and passionate about learning. I’m actively pursuing a role as a Frontend Developer Intern to apply my </w:t>
+        <w:t xml:space="preserve">Dedicated, ambitious and passionate about learning. I’m actively pursuing a role as a Frontend Developer to apply my </w:t>
       </w:r>
       <w:r>
         <w:rPr>
@@ -410,18 +406,8 @@
           <w:color w:val="000000" w:themeColor="text1"/>
           <w:lang w:val="en-US"/>
         </w:rPr>
-        <w:t xml:space="preserve">, including HTML, CSS, </w:t>
-      </w:r>
-      <w:proofErr w:type="spellStart"/>
-      <w:r>
-        <w:rPr>
-          <w:rFonts w:ascii="Trebuchet MS" w:eastAsia="Trebuchet MS" w:hAnsi="Trebuchet MS" w:cs="Trebuchet MS"/>
-          <w:color w:val="000000" w:themeColor="text1"/>
-          <w:lang w:val="en-US"/>
-        </w:rPr>
-        <w:t>Javascript</w:t>
-      </w:r>
-      <w:proofErr w:type="spellEnd"/>
+        <w:t>, including HTML, CSS, Javascript</w:t>
+      </w:r>
       <w:r>
         <w:rPr>
           <w:rFonts w:ascii="Trebuchet MS" w:eastAsia="Trebuchet MS" w:hAnsi="Trebuchet MS" w:cs="Trebuchet MS"/>
@@ -641,14 +627,12 @@
           <w:rFonts w:ascii="Trebuchet MS" w:eastAsia="Trebuchet MS" w:hAnsi="Trebuchet MS" w:cs="Trebuchet MS"/>
         </w:rPr>
       </w:pPr>
-      <w:proofErr w:type="spellStart"/>
       <w:r>
         <w:rPr>
           <w:rFonts w:ascii="Trebuchet MS" w:eastAsia="Trebuchet MS" w:hAnsi="Trebuchet MS" w:cs="Trebuchet MS"/>
         </w:rPr>
         <w:t>Tailwindcss</w:t>
       </w:r>
-      <w:proofErr w:type="spellEnd"/>
     </w:p>
     <w:p>
       <w:pPr>
@@ -681,14 +665,12 @@
           <w:rFonts w:ascii="Trebuchet MS" w:eastAsia="Trebuchet MS" w:hAnsi="Trebuchet MS" w:cs="Trebuchet MS"/>
         </w:rPr>
       </w:pPr>
-      <w:proofErr w:type="spellStart"/>
       <w:r>
         <w:rPr>
           <w:rFonts w:ascii="Trebuchet MS" w:eastAsia="Trebuchet MS" w:hAnsi="Trebuchet MS" w:cs="Trebuchet MS"/>
         </w:rPr>
         <w:t>Typescript</w:t>
       </w:r>
-      <w:proofErr w:type="spellEnd"/>
     </w:p>
     <w:p>
       <w:pPr>
@@ -702,14 +684,12 @@
           <w:rFonts w:ascii="Trebuchet MS" w:eastAsia="Trebuchet MS" w:hAnsi="Trebuchet MS" w:cs="Trebuchet MS"/>
         </w:rPr>
       </w:pPr>
-      <w:proofErr w:type="spellStart"/>
       <w:r>
         <w:rPr>
           <w:rFonts w:ascii="Trebuchet MS" w:eastAsia="Trebuchet MS" w:hAnsi="Trebuchet MS" w:cs="Trebuchet MS"/>
         </w:rPr>
         <w:t>React</w:t>
       </w:r>
-      <w:proofErr w:type="spellEnd"/>
     </w:p>
     <w:p>
       <w:pPr>
@@ -723,21 +703,17 @@
           <w:rFonts w:ascii="Trebuchet MS" w:eastAsia="Trebuchet MS" w:hAnsi="Trebuchet MS" w:cs="Trebuchet MS"/>
         </w:rPr>
       </w:pPr>
-      <w:proofErr w:type="spellStart"/>
       <w:r>
         <w:rPr>
           <w:rFonts w:ascii="Trebuchet MS" w:eastAsia="Trebuchet MS" w:hAnsi="Trebuchet MS" w:cs="Trebuchet MS"/>
         </w:rPr>
         <w:t>Git</w:t>
       </w:r>
-      <w:proofErr w:type="spellEnd"/>
     </w:p>
     <w:p>
       <w:pPr>
         <w:pStyle w:val="Ttulo1"/>
         <w:spacing w:line="312" w:lineRule="auto"/>
-      </w:pPr>
-      <w:r>
         <w:rPr>
           <w:rFonts w:ascii="Trebuchet MS" w:eastAsia="Trebuchet MS" w:hAnsi="Trebuchet MS" w:cs="Trebuchet MS"/>
           <w:b/>
@@ -747,172 +723,124 @@
           <w:szCs w:val="28"/>
           <w:lang w:val="en-US"/>
         </w:rPr>
-        <w:t>Courses</w:t>
+      </w:pPr>
+      <w:r>
+        <w:rPr>
+          <w:rFonts w:ascii="Trebuchet MS" w:eastAsia="Trebuchet MS" w:hAnsi="Trebuchet MS" w:cs="Trebuchet MS"/>
+          <w:b/>
+          <w:bCs/>
+          <w:color w:val="1C6688"/>
+          <w:sz w:val="28"/>
+          <w:szCs w:val="28"/>
+          <w:lang w:val="en-US"/>
+        </w:rPr>
+        <w:t>C</w:t>
+      </w:r>
+      <w:r>
+        <w:rPr>
+          <w:rFonts w:ascii="Trebuchet MS" w:eastAsia="Trebuchet MS" w:hAnsi="Trebuchet MS" w:cs="Trebuchet MS"/>
+          <w:b/>
+          <w:bCs/>
+          <w:color w:val="1C6688"/>
+          <w:sz w:val="28"/>
+          <w:szCs w:val="28"/>
+          <w:lang w:val="en-US"/>
+        </w:rPr>
+        <w:t>ertificates</w:t>
       </w:r>
     </w:p>
     <w:p>
       <w:pPr>
-        <w:pStyle w:val="Ttulo2"/>
-        <w:spacing w:line="312" w:lineRule="auto"/>
-      </w:pPr>
-      <w:hyperlink r:id="rId14">
+        <w:rPr>
+          <w:lang w:val="en-US"/>
+        </w:rPr>
+      </w:pPr>
+    </w:p>
+    <w:p>
+      <w:pPr>
+        <w:rPr>
+          <w:lang w:val="en-US"/>
+        </w:rPr>
+      </w:pPr>
+      <w:hyperlink r:id="rId14" w:history="1">
         <w:r>
           <w:rPr>
             <w:rStyle w:val="Hyperlink"/>
-            <w:rFonts w:ascii="Trebuchet MS" w:eastAsia="Trebuchet MS" w:hAnsi="Trebuchet MS" w:cs="Trebuchet MS"/>
-            <w:color w:val="004A67"/>
-            <w:sz w:val="24"/>
-            <w:szCs w:val="24"/>
             <w:lang w:val="en-US"/>
           </w:rPr>
-          <w:t>The Complete 2023 Web Development Bootcamp</w:t>
+          <w:t>NLW Expert Trilha de React</w:t>
         </w:r>
       </w:hyperlink>
     </w:p>
     <w:p>
       <w:pPr>
-        <w:pStyle w:val="Ttulo3"/>
-        <w:spacing w:line="312" w:lineRule="auto"/>
-        <w:rPr>
-          <w:rFonts w:ascii="Trebuchet MS" w:eastAsia="Trebuchet MS" w:hAnsi="Trebuchet MS" w:cs="Trebuchet MS"/>
-          <w:color w:val="004A66"/>
-        </w:rPr>
-      </w:pPr>
-      <w:proofErr w:type="spellStart"/>
-      <w:r>
-        <w:rPr>
-          <w:rFonts w:ascii="Trebuchet MS" w:eastAsia="Trebuchet MS" w:hAnsi="Trebuchet MS" w:cs="Trebuchet MS"/>
-          <w:color w:val="004A66"/>
-        </w:rPr>
-        <w:t>Frontend</w:t>
-      </w:r>
-      <w:proofErr w:type="spellEnd"/>
+        <w:rPr>
+          <w:sz w:val="20"/>
+          <w:szCs w:val="20"/>
+          <w:lang w:val="en-US"/>
+        </w:rPr>
+      </w:pPr>
+      <w:r>
+        <w:rPr>
+          <w:sz w:val="20"/>
+          <w:szCs w:val="20"/>
+          <w:lang w:val="en-US"/>
+        </w:rPr>
+        <w:t>Online course – Rocketseat</w:t>
+      </w:r>
     </w:p>
     <w:p>
       <w:pPr>
-        <w:spacing w:line="360" w:lineRule="auto"/>
-        <w:ind w:firstLine="708"/>
         <w:rPr>
           <w:lang w:val="en-US"/>
         </w:rPr>
       </w:pPr>
-      <w:r>
-        <w:rPr>
-          <w:rFonts w:ascii="Trebuchet MS" w:eastAsia="Trebuchet MS" w:hAnsi="Trebuchet MS" w:cs="Trebuchet MS"/>
-          <w:color w:val="262626" w:themeColor="text1" w:themeTint="D9"/>
-          <w:lang w:val="en-US"/>
-        </w:rPr>
-        <w:t xml:space="preserve">Completed the frontend sections of the course, gaining experience in HTML, CSS, </w:t>
-      </w:r>
-      <w:r>
-        <w:rPr>
-          <w:lang w:val="en-US"/>
-        </w:rPr>
-        <w:tab/>
-      </w:r>
-      <w:r>
-        <w:rPr>
-          <w:lang w:val="en-US"/>
-        </w:rPr>
-        <w:tab/>
-      </w:r>
-      <w:r>
-        <w:rPr>
-          <w:rFonts w:ascii="Trebuchet MS" w:eastAsia="Trebuchet MS" w:hAnsi="Trebuchet MS" w:cs="Trebuchet MS"/>
-          <w:color w:val="262626" w:themeColor="text1" w:themeTint="D9"/>
-          <w:lang w:val="en-US"/>
-        </w:rPr>
-        <w:t xml:space="preserve">Bootstrap, </w:t>
-      </w:r>
-      <w:proofErr w:type="spellStart"/>
-      <w:r>
-        <w:rPr>
-          <w:rFonts w:ascii="Trebuchet MS" w:eastAsia="Trebuchet MS" w:hAnsi="Trebuchet MS" w:cs="Trebuchet MS"/>
-          <w:color w:val="262626" w:themeColor="text1" w:themeTint="D9"/>
-          <w:lang w:val="en-US"/>
-        </w:rPr>
-        <w:t>Javascript</w:t>
-      </w:r>
-      <w:proofErr w:type="spellEnd"/>
-      <w:r>
-        <w:rPr>
-          <w:rFonts w:ascii="Trebuchet MS" w:eastAsia="Trebuchet MS" w:hAnsi="Trebuchet MS" w:cs="Trebuchet MS"/>
-          <w:color w:val="262626" w:themeColor="text1" w:themeTint="D9"/>
-          <w:lang w:val="en-US"/>
-        </w:rPr>
-        <w:t>, React and Git.</w:t>
-      </w:r>
     </w:p>
     <w:p>
       <w:pPr>
-        <w:spacing w:line="360" w:lineRule="auto"/>
-        <w:rPr>
-          <w:lang w:val="en-US"/>
-        </w:rPr>
-      </w:pPr>
-      <w:r>
-        <w:rPr>
-          <w:rFonts w:ascii="Trebuchet MS" w:eastAsia="Trebuchet MS" w:hAnsi="Trebuchet MS" w:cs="Trebuchet MS"/>
-          <w:color w:val="262626" w:themeColor="text1" w:themeTint="D9"/>
-          <w:lang w:val="en-US"/>
-        </w:rPr>
-        <w:t xml:space="preserve"> </w:t>
-      </w:r>
+        <w:rPr>
+          <w:lang w:val="pt-PT"/>
+        </w:rPr>
+      </w:pPr>
+      <w:hyperlink r:id="rId15" w:history="1">
+        <w:r>
+          <w:rPr>
+            <w:rStyle w:val="Hyperlink"/>
+            <w:lang w:val="pt-PT"/>
+          </w:rPr>
+          <w:t>NLW Expert Trilha de Nodejs</w:t>
+        </w:r>
+      </w:hyperlink>
     </w:p>
     <w:p>
       <w:pPr>
-        <w:pStyle w:val="Ttulo3"/>
-        <w:rPr>
+        <w:rPr>
+          <w:sz w:val="20"/>
+          <w:szCs w:val="20"/>
           <w:lang w:val="en-US"/>
         </w:rPr>
       </w:pPr>
       <w:r>
         <w:rPr>
-          <w:rFonts w:ascii="Trebuchet MS" w:eastAsia="Trebuchet MS" w:hAnsi="Trebuchet MS" w:cs="Trebuchet MS"/>
-          <w:color w:val="004A66"/>
+          <w:sz w:val="20"/>
+          <w:szCs w:val="20"/>
           <w:lang w:val="en-US"/>
         </w:rPr>
-        <w:t>Backend</w:t>
+        <w:t>Online course - Rocketseat</w:t>
       </w:r>
     </w:p>
     <w:p>
       <w:pPr>
-        <w:spacing w:line="360" w:lineRule="auto"/>
-        <w:ind w:firstLine="708"/>
-        <w:rPr>
+        <w:rPr>
+          <w:sz w:val="20"/>
+          <w:szCs w:val="20"/>
           <w:lang w:val="en-US"/>
         </w:rPr>
       </w:pPr>
-      <w:r>
-        <w:rPr>
-          <w:rFonts w:ascii="Trebuchet MS" w:eastAsia="Trebuchet MS" w:hAnsi="Trebuchet MS" w:cs="Trebuchet MS"/>
-          <w:color w:val="262626" w:themeColor="text1" w:themeTint="D9"/>
-          <w:lang w:val="en-US"/>
-        </w:rPr>
-        <w:t xml:space="preserve">In the process of developing my knowledge with </w:t>
-      </w:r>
-      <w:proofErr w:type="spellStart"/>
-      <w:r>
-        <w:rPr>
-          <w:rFonts w:ascii="Trebuchet MS" w:eastAsia="Trebuchet MS" w:hAnsi="Trebuchet MS" w:cs="Trebuchet MS"/>
-          <w:color w:val="262626" w:themeColor="text1" w:themeTint="D9"/>
-          <w:lang w:val="en-US"/>
-        </w:rPr>
-        <w:t>nodejs</w:t>
-      </w:r>
-      <w:proofErr w:type="spellEnd"/>
-      <w:r>
-        <w:rPr>
-          <w:rFonts w:ascii="Trebuchet MS" w:eastAsia="Trebuchet MS" w:hAnsi="Trebuchet MS" w:cs="Trebuchet MS"/>
-          <w:color w:val="262626" w:themeColor="text1" w:themeTint="D9"/>
-          <w:lang w:val="en-US"/>
-        </w:rPr>
-        <w:t>.</w:t>
-      </w:r>
     </w:p>
     <w:sectPr>
-      <w:headerReference w:type="default" r:id="rId15"/>
-      <w:footerReference w:type="default" r:id="rId16"/>
+      <w:headerReference w:type="default" r:id="rId16"/>
+      <w:footerReference w:type="default" r:id="rId17"/>
       <w:pgSz w:w="11906" w:h="16838"/>
       <w:pgMar w:top="0" w:right="1077" w:bottom="0" w:left="1077" w:header="720" w:footer="720" w:gutter="0"/>
       <w:cols w:space="720"/>
@@ -3423,6 +3351,30 @@
       <w:spacing w:after="0" w:line="240" w:lineRule="auto"/>
     </w:pPr>
   </w:style>
+  <w:style w:type="character" w:styleId="MenoPendente">
+    <w:name w:val="Unresolved Mention"/>
+    <w:basedOn w:val="Fontepargpadro"/>
+    <w:uiPriority w:val="99"/>
+    <w:semiHidden/>
+    <w:unhideWhenUsed/>
+    <w:rsid w:val="002E3A08"/>
+    <w:rPr>
+      <w:color w:val="605E5C"/>
+      <w:shd w:val="clear" w:color="auto" w:fill="E1DFDD"/>
+    </w:rPr>
+  </w:style>
+  <w:style w:type="character" w:styleId="HiperlinkVisitado">
+    <w:name w:val="FollowedHyperlink"/>
+    <w:basedOn w:val="Fontepargpadro"/>
+    <w:uiPriority w:val="99"/>
+    <w:semiHidden/>
+    <w:unhideWhenUsed/>
+    <w:rsid w:val="002E3A08"/>
+    <w:rPr>
+      <w:color w:val="954F72" w:themeColor="followedHyperlink"/>
+      <w:u w:val="single"/>
+    </w:rPr>
+  </w:style>
 </w:styles>
 </file>
 

</xml_diff>

<commit_message>
build: Fix resume download, add new projects
</commit_message>
<xml_diff>
--- a/src/assets/Resume.docx
+++ b/src/assets/Resume.docx
@@ -261,6 +261,7 @@
         <w:t xml:space="preserve"> </w:t>
       </w:r>
       <w:hyperlink r:id="rId11">
+        <w:proofErr w:type="spellStart"/>
         <w:r>
           <w:rPr>
             <w:rStyle w:val="Hyperlink"/>
@@ -268,6 +269,7 @@
           </w:rPr>
           <w:t>IgorDGomes</w:t>
         </w:r>
+        <w:proofErr w:type="spellEnd"/>
       </w:hyperlink>
       <w:r>
         <w:rPr>
@@ -334,6 +336,7 @@
         <w:t xml:space="preserve"> </w:t>
       </w:r>
       <w:hyperlink r:id="rId13">
+        <w:proofErr w:type="spellStart"/>
         <w:r>
           <w:rPr>
             <w:rStyle w:val="Hyperlink"/>
@@ -341,6 +344,7 @@
           </w:rPr>
           <w:t>Igordgomes</w:t>
         </w:r>
+        <w:proofErr w:type="spellEnd"/>
       </w:hyperlink>
     </w:p>
     <w:p>
@@ -406,8 +410,18 @@
           <w:color w:val="000000" w:themeColor="text1"/>
           <w:lang w:val="en-US"/>
         </w:rPr>
-        <w:t>, including HTML, CSS, Javascript</w:t>
-      </w:r>
+        <w:t xml:space="preserve">, including HTML, CSS, </w:t>
+      </w:r>
+      <w:proofErr w:type="spellStart"/>
+      <w:r>
+        <w:rPr>
+          <w:rFonts w:ascii="Trebuchet MS" w:eastAsia="Trebuchet MS" w:hAnsi="Trebuchet MS" w:cs="Trebuchet MS"/>
+          <w:color w:val="000000" w:themeColor="text1"/>
+          <w:lang w:val="en-US"/>
+        </w:rPr>
+        <w:t>Javascript</w:t>
+      </w:r>
+      <w:proofErr w:type="spellEnd"/>
       <w:r>
         <w:rPr>
           <w:rFonts w:ascii="Trebuchet MS" w:eastAsia="Trebuchet MS" w:hAnsi="Trebuchet MS" w:cs="Trebuchet MS"/>
@@ -627,12 +641,14 @@
           <w:rFonts w:ascii="Trebuchet MS" w:eastAsia="Trebuchet MS" w:hAnsi="Trebuchet MS" w:cs="Trebuchet MS"/>
         </w:rPr>
       </w:pPr>
+      <w:proofErr w:type="spellStart"/>
       <w:r>
         <w:rPr>
           <w:rFonts w:ascii="Trebuchet MS" w:eastAsia="Trebuchet MS" w:hAnsi="Trebuchet MS" w:cs="Trebuchet MS"/>
         </w:rPr>
         <w:t>Tailwindcss</w:t>
       </w:r>
+      <w:proofErr w:type="spellEnd"/>
     </w:p>
     <w:p>
       <w:pPr>
@@ -665,12 +681,14 @@
           <w:rFonts w:ascii="Trebuchet MS" w:eastAsia="Trebuchet MS" w:hAnsi="Trebuchet MS" w:cs="Trebuchet MS"/>
         </w:rPr>
       </w:pPr>
+      <w:proofErr w:type="spellStart"/>
       <w:r>
         <w:rPr>
           <w:rFonts w:ascii="Trebuchet MS" w:eastAsia="Trebuchet MS" w:hAnsi="Trebuchet MS" w:cs="Trebuchet MS"/>
         </w:rPr>
         <w:t>Typescript</w:t>
       </w:r>
+      <w:proofErr w:type="spellEnd"/>
     </w:p>
     <w:p>
       <w:pPr>
@@ -684,12 +702,14 @@
           <w:rFonts w:ascii="Trebuchet MS" w:eastAsia="Trebuchet MS" w:hAnsi="Trebuchet MS" w:cs="Trebuchet MS"/>
         </w:rPr>
       </w:pPr>
+      <w:proofErr w:type="spellStart"/>
       <w:r>
         <w:rPr>
           <w:rFonts w:ascii="Trebuchet MS" w:eastAsia="Trebuchet MS" w:hAnsi="Trebuchet MS" w:cs="Trebuchet MS"/>
         </w:rPr>
         <w:t>React</w:t>
       </w:r>
+      <w:proofErr w:type="spellEnd"/>
     </w:p>
     <w:p>
       <w:pPr>
@@ -703,12 +723,14 @@
           <w:rFonts w:ascii="Trebuchet MS" w:eastAsia="Trebuchet MS" w:hAnsi="Trebuchet MS" w:cs="Trebuchet MS"/>
         </w:rPr>
       </w:pPr>
+      <w:proofErr w:type="spellStart"/>
       <w:r>
         <w:rPr>
           <w:rFonts w:ascii="Trebuchet MS" w:eastAsia="Trebuchet MS" w:hAnsi="Trebuchet MS" w:cs="Trebuchet MS"/>
         </w:rPr>
         <w:t>Git</w:t>
       </w:r>
+      <w:proofErr w:type="spellEnd"/>
     </w:p>
     <w:p>
       <w:pPr>
@@ -756,22 +778,391 @@
         </w:rPr>
       </w:pPr>
     </w:p>
-    <w:p>
-      <w:pPr>
-        <w:rPr>
-          <w:lang w:val="en-US"/>
-        </w:rPr>
-      </w:pPr>
-      <w:hyperlink r:id="rId14" w:history="1">
-        <w:r>
-          <w:rPr>
-            <w:rStyle w:val="Hyperlink"/>
-            <w:lang w:val="en-US"/>
-          </w:rPr>
-          <w:t>NLW Expert Trilha de React</w:t>
-        </w:r>
-      </w:hyperlink>
-    </w:p>
+    <w:tbl>
+      <w:tblPr>
+        <w:tblStyle w:val="Tabelacomgrade"/>
+        <w:tblW w:w="10231" w:type="dxa"/>
+        <w:jc w:val="center"/>
+        <w:tblBorders>
+          <w:top w:val="none" w:sz="0" w:space="0" w:color="auto"/>
+          <w:left w:val="none" w:sz="0" w:space="0" w:color="auto"/>
+          <w:bottom w:val="none" w:sz="0" w:space="0" w:color="auto"/>
+          <w:right w:val="none" w:sz="0" w:space="0" w:color="auto"/>
+          <w:insideH w:val="none" w:sz="0" w:space="0" w:color="auto"/>
+          <w:insideV w:val="none" w:sz="0" w:space="0" w:color="auto"/>
+        </w:tblBorders>
+        <w:tblLook w:val="04A0" w:firstRow="1" w:lastRow="0" w:firstColumn="1" w:lastColumn="0" w:noHBand="0" w:noVBand="1"/>
+      </w:tblPr>
+      <w:tblGrid>
+        <w:gridCol w:w="3410"/>
+        <w:gridCol w:w="3536"/>
+        <w:gridCol w:w="3285"/>
+      </w:tblGrid>
+      <w:tr>
+        <w:trPr>
+          <w:trHeight w:val="613"/>
+          <w:jc w:val="center"/>
+        </w:trPr>
+        <w:tc>
+          <w:tcPr>
+            <w:tcW w:w="3410" w:type="dxa"/>
+          </w:tcPr>
+          <w:p>
+            <w:pPr>
+              <w:jc w:val="center"/>
+            </w:pPr>
+          </w:p>
+          <w:p>
+            <w:pPr>
+              <w:jc w:val="center"/>
+              <w:rPr>
+                <w:rStyle w:val="Hyperlink"/>
+                <w:sz w:val="24"/>
+                <w:szCs w:val="24"/>
+                <w:lang w:val="en-US"/>
+              </w:rPr>
+            </w:pPr>
+            <w:hyperlink r:id="rId14" w:history="1">
+              <w:r>
+                <w:rPr>
+                  <w:rStyle w:val="Hyperlink"/>
+                  <w:sz w:val="24"/>
+                  <w:szCs w:val="24"/>
+                  <w:lang w:val="en-US"/>
+                </w:rPr>
+                <w:t>NLW Expert React</w:t>
+              </w:r>
+            </w:hyperlink>
+          </w:p>
+          <w:p>
+            <w:pPr>
+              <w:rPr>
+                <w:rStyle w:val="Hyperlink"/>
+                <w:lang w:val="en-US"/>
+              </w:rPr>
+            </w:pPr>
+          </w:p>
+          <w:p>
+            <w:pPr>
+              <w:jc w:val="center"/>
+              <w:rPr>
+                <w:sz w:val="20"/>
+                <w:szCs w:val="20"/>
+                <w:lang w:val="en-US"/>
+              </w:rPr>
+            </w:pPr>
+            <w:r>
+              <w:rPr>
+                <w:sz w:val="20"/>
+                <w:szCs w:val="20"/>
+                <w:lang w:val="en-US"/>
+              </w:rPr>
+              <w:t xml:space="preserve">Online course – </w:t>
+            </w:r>
+            <w:proofErr w:type="spellStart"/>
+            <w:r>
+              <w:rPr>
+                <w:sz w:val="20"/>
+                <w:szCs w:val="20"/>
+                <w:lang w:val="en-US"/>
+              </w:rPr>
+              <w:t>Rocketseat</w:t>
+            </w:r>
+            <w:proofErr w:type="spellEnd"/>
+          </w:p>
+          <w:p>
+            <w:pPr>
+              <w:jc w:val="center"/>
+              <w:rPr>
+                <w:sz w:val="20"/>
+                <w:szCs w:val="20"/>
+                <w:lang w:val="en-US"/>
+              </w:rPr>
+            </w:pPr>
+          </w:p>
+        </w:tc>
+        <w:tc>
+          <w:tcPr>
+            <w:tcW w:w="3536" w:type="dxa"/>
+          </w:tcPr>
+          <w:p>
+            <w:pPr>
+              <w:jc w:val="center"/>
+              <w:rPr>
+                <w:lang w:val="en-US"/>
+              </w:rPr>
+            </w:pPr>
+          </w:p>
+          <w:p>
+            <w:pPr>
+              <w:jc w:val="center"/>
+              <w:rPr>
+                <w:rStyle w:val="Hyperlink"/>
+                <w:sz w:val="24"/>
+                <w:szCs w:val="24"/>
+                <w:lang w:val="en-US"/>
+              </w:rPr>
+            </w:pPr>
+            <w:hyperlink r:id="rId15" w:history="1">
+              <w:r>
+                <w:rPr>
+                  <w:rStyle w:val="Hyperlink"/>
+                  <w:sz w:val="24"/>
+                  <w:szCs w:val="24"/>
+                  <w:lang w:val="en-US"/>
+                </w:rPr>
+                <w:t>NLW Expert Nodejs</w:t>
+              </w:r>
+            </w:hyperlink>
+          </w:p>
+          <w:p>
+            <w:pPr>
+              <w:jc w:val="center"/>
+              <w:rPr>
+                <w:rStyle w:val="Hyperlink"/>
+                <w:lang w:val="en-US"/>
+              </w:rPr>
+            </w:pPr>
+          </w:p>
+          <w:p>
+            <w:pPr>
+              <w:jc w:val="center"/>
+              <w:rPr>
+                <w:sz w:val="20"/>
+                <w:szCs w:val="20"/>
+                <w:lang w:val="en-US"/>
+              </w:rPr>
+            </w:pPr>
+            <w:r>
+              <w:rPr>
+                <w:sz w:val="20"/>
+                <w:szCs w:val="20"/>
+                <w:lang w:val="en-US"/>
+              </w:rPr>
+              <w:t xml:space="preserve">Online course - </w:t>
+            </w:r>
+            <w:proofErr w:type="spellStart"/>
+            <w:r>
+              <w:rPr>
+                <w:sz w:val="20"/>
+                <w:szCs w:val="20"/>
+                <w:lang w:val="en-US"/>
+              </w:rPr>
+              <w:t>Rocketseat</w:t>
+            </w:r>
+            <w:proofErr w:type="spellEnd"/>
+          </w:p>
+          <w:p>
+            <w:pPr>
+              <w:rPr>
+                <w:lang w:val="en-US"/>
+              </w:rPr>
+            </w:pPr>
+          </w:p>
+        </w:tc>
+        <w:tc>
+          <w:tcPr>
+            <w:tcW w:w="3285" w:type="dxa"/>
+          </w:tcPr>
+          <w:p>
+            <w:pPr>
+              <w:jc w:val="center"/>
+              <w:rPr>
+                <w:lang w:val="pt-PT"/>
+              </w:rPr>
+            </w:pPr>
+          </w:p>
+          <w:p>
+            <w:pPr>
+              <w:jc w:val="center"/>
+              <w:rPr>
+                <w:sz w:val="24"/>
+                <w:szCs w:val="24"/>
+                <w:lang w:val="pt-PT"/>
+              </w:rPr>
+            </w:pPr>
+            <w:hyperlink r:id="rId16" w:history="1">
+              <w:r>
+                <w:rPr>
+                  <w:rStyle w:val="Hyperlink"/>
+                  <w:sz w:val="24"/>
+                  <w:szCs w:val="24"/>
+                  <w:lang w:val="pt-PT"/>
+                </w:rPr>
+                <w:t>NLW Unite Reactjs</w:t>
+              </w:r>
+            </w:hyperlink>
+          </w:p>
+          <w:p>
+            <w:pPr>
+              <w:jc w:val="center"/>
+            </w:pPr>
+          </w:p>
+          <w:p>
+            <w:pPr>
+              <w:jc w:val="center"/>
+              <w:rPr>
+                <w:sz w:val="20"/>
+                <w:szCs w:val="20"/>
+                <w:lang w:val="en-US"/>
+              </w:rPr>
+            </w:pPr>
+            <w:r>
+              <w:rPr>
+                <w:sz w:val="20"/>
+                <w:szCs w:val="20"/>
+                <w:lang w:val="en-US"/>
+              </w:rPr>
+              <w:t xml:space="preserve">Online course - </w:t>
+            </w:r>
+            <w:proofErr w:type="spellStart"/>
+            <w:r>
+              <w:rPr>
+                <w:sz w:val="20"/>
+                <w:szCs w:val="20"/>
+                <w:lang w:val="en-US"/>
+              </w:rPr>
+              <w:t>Rocketseat</w:t>
+            </w:r>
+            <w:proofErr w:type="spellEnd"/>
+          </w:p>
+          <w:p>
+            <w:pPr>
+              <w:jc w:val="center"/>
+              <w:rPr>
+                <w:lang w:val="pt-PT"/>
+              </w:rPr>
+            </w:pPr>
+          </w:p>
+        </w:tc>
+      </w:tr>
+      <w:tr>
+        <w:trPr>
+          <w:trHeight w:val="613"/>
+          <w:jc w:val="center"/>
+        </w:trPr>
+        <w:tc>
+          <w:tcPr>
+            <w:tcW w:w="3410" w:type="dxa"/>
+          </w:tcPr>
+          <w:p>
+            <w:pPr>
+              <w:jc w:val="center"/>
+              <w:rPr>
+                <w:lang w:val="en-US"/>
+              </w:rPr>
+            </w:pPr>
+          </w:p>
+          <w:p>
+            <w:pPr>
+              <w:jc w:val="center"/>
+              <w:rPr>
+                <w:sz w:val="24"/>
+                <w:szCs w:val="24"/>
+                <w:lang w:val="en-US"/>
+              </w:rPr>
+            </w:pPr>
+            <w:hyperlink r:id="rId17" w:history="1">
+              <w:r>
+                <w:rPr>
+                  <w:rStyle w:val="Hyperlink"/>
+                  <w:sz w:val="24"/>
+                  <w:szCs w:val="24"/>
+                  <w:lang w:val="en-US"/>
+                </w:rPr>
+                <w:t>NLW Unite Nodejs</w:t>
+              </w:r>
+            </w:hyperlink>
+          </w:p>
+          <w:p>
+            <w:pPr>
+              <w:jc w:val="center"/>
+              <w:rPr>
+                <w:lang w:val="en-US"/>
+              </w:rPr>
+            </w:pPr>
+          </w:p>
+          <w:p>
+            <w:pPr>
+              <w:jc w:val="center"/>
+              <w:rPr>
+                <w:sz w:val="20"/>
+                <w:szCs w:val="20"/>
+                <w:lang w:val="en-US"/>
+              </w:rPr>
+            </w:pPr>
+            <w:r>
+              <w:rPr>
+                <w:sz w:val="20"/>
+                <w:szCs w:val="20"/>
+                <w:lang w:val="en-US"/>
+              </w:rPr>
+              <w:t xml:space="preserve">Online course </w:t>
+            </w:r>
+            <w:r>
+              <w:rPr>
+                <w:sz w:val="20"/>
+                <w:szCs w:val="20"/>
+                <w:lang w:val="en-US"/>
+              </w:rPr>
+              <w:t>–</w:t>
+            </w:r>
+            <w:r>
+              <w:rPr>
+                <w:sz w:val="20"/>
+                <w:szCs w:val="20"/>
+                <w:lang w:val="en-US"/>
+              </w:rPr>
+              <w:t xml:space="preserve"> </w:t>
+            </w:r>
+            <w:proofErr w:type="spellStart"/>
+            <w:r>
+              <w:rPr>
+                <w:sz w:val="20"/>
+                <w:szCs w:val="20"/>
+                <w:lang w:val="en-US"/>
+              </w:rPr>
+              <w:t>Rocketseat</w:t>
+            </w:r>
+            <w:proofErr w:type="spellEnd"/>
+          </w:p>
+          <w:p>
+            <w:pPr>
+              <w:jc w:val="center"/>
+              <w:rPr>
+                <w:sz w:val="20"/>
+                <w:szCs w:val="20"/>
+                <w:lang w:val="en-US"/>
+              </w:rPr>
+            </w:pPr>
+          </w:p>
+        </w:tc>
+        <w:tc>
+          <w:tcPr>
+            <w:tcW w:w="3536" w:type="dxa"/>
+          </w:tcPr>
+          <w:p>
+            <w:pPr>
+              <w:rPr>
+                <w:lang w:val="en-US"/>
+              </w:rPr>
+            </w:pPr>
+          </w:p>
+        </w:tc>
+        <w:tc>
+          <w:tcPr>
+            <w:tcW w:w="3285" w:type="dxa"/>
+          </w:tcPr>
+          <w:p>
+            <w:pPr>
+              <w:rPr>
+                <w:lang w:val="en-US"/>
+              </w:rPr>
+            </w:pPr>
+          </w:p>
+        </w:tc>
+      </w:tr>
+    </w:tbl>
     <w:p>
       <w:pPr>
         <w:rPr>
@@ -780,67 +1171,10 @@
           <w:lang w:val="en-US"/>
         </w:rPr>
       </w:pPr>
-      <w:r>
-        <w:rPr>
-          <w:sz w:val="20"/>
-          <w:szCs w:val="20"/>
-          <w:lang w:val="en-US"/>
-        </w:rPr>
-        <w:t>Online course – Rocketseat</w:t>
-      </w:r>
-    </w:p>
-    <w:p>
-      <w:pPr>
-        <w:rPr>
-          <w:lang w:val="en-US"/>
-        </w:rPr>
-      </w:pPr>
-    </w:p>
-    <w:p>
-      <w:pPr>
-        <w:rPr>
-          <w:lang w:val="pt-PT"/>
-        </w:rPr>
-      </w:pPr>
-      <w:hyperlink r:id="rId15" w:history="1">
-        <w:r>
-          <w:rPr>
-            <w:rStyle w:val="Hyperlink"/>
-            <w:lang w:val="pt-PT"/>
-          </w:rPr>
-          <w:t>NLW Expert Trilha de Nodejs</w:t>
-        </w:r>
-      </w:hyperlink>
-    </w:p>
-    <w:p>
-      <w:pPr>
-        <w:rPr>
-          <w:sz w:val="20"/>
-          <w:szCs w:val="20"/>
-          <w:lang w:val="en-US"/>
-        </w:rPr>
-      </w:pPr>
-      <w:r>
-        <w:rPr>
-          <w:sz w:val="20"/>
-          <w:szCs w:val="20"/>
-          <w:lang w:val="en-US"/>
-        </w:rPr>
-        <w:t>Online course - Rocketseat</w:t>
-      </w:r>
-    </w:p>
-    <w:p>
-      <w:pPr>
-        <w:rPr>
-          <w:sz w:val="20"/>
-          <w:szCs w:val="20"/>
-          <w:lang w:val="en-US"/>
-        </w:rPr>
-      </w:pPr>
     </w:p>
     <w:sectPr>
-      <w:headerReference w:type="default" r:id="rId16"/>
-      <w:footerReference w:type="default" r:id="rId17"/>
+      <w:headerReference w:type="default" r:id="rId18"/>
+      <w:footerReference w:type="default" r:id="rId19"/>
       <w:pgSz w:w="11906" w:h="16838"/>
       <w:pgMar w:top="0" w:right="1077" w:bottom="0" w:left="1077" w:header="720" w:footer="720" w:gutter="0"/>
       <w:cols w:space="720"/>

</xml_diff>